<commit_message>
Quotations linked to customers
</commit_message>
<xml_diff>
--- a/Project documents/elaboration-phase/20161013_definitive_datadictionary.docx
+++ b/Project documents/elaboration-phase/20161013_definitive_datadictionary.docx
@@ -15,8 +15,6 @@
         </w:rPr>
         <w:t>Database: db_barroc-it</w:t>
       </w:r>
-      <w:bookmarkStart w:id="0" w:name="_GoBack"/>
-      <w:bookmarkEnd w:id="0"/>
     </w:p>
     <w:p>
       <w:pPr>
@@ -3028,7 +3026,7 @@
                 <w:sz w:val="24"/>
                 <w:szCs w:val="24"/>
               </w:rPr>
-              <w:t>Referential</w:t>
+              <w:t>Foreign</w:t>
             </w:r>
           </w:p>
         </w:tc>
@@ -3967,7 +3965,7 @@
                 <w:sz w:val="24"/>
                 <w:szCs w:val="24"/>
               </w:rPr>
-              <w:t>Referential</w:t>
+              <w:t>Foreign</w:t>
             </w:r>
           </w:p>
         </w:tc>
@@ -4551,7 +4549,7 @@
                 <w:sz w:val="24"/>
                 <w:szCs w:val="24"/>
               </w:rPr>
-              <w:t>Referential</w:t>
+              <w:t>Foreign</w:t>
             </w:r>
           </w:p>
         </w:tc>
@@ -5147,7 +5145,7 @@
       <w:tr>
         <w:tc>
           <w:tcPr>
-            <w:tcW w:w="1555" w:type="dxa"/>
+            <w:tcW w:w="2071" w:type="dxa"/>
           </w:tcPr>
           <w:p>
             <w:pPr>
@@ -5259,7 +5257,7 @@
       <w:tr>
         <w:tc>
           <w:tcPr>
-            <w:tcW w:w="1555" w:type="dxa"/>
+            <w:tcW w:w="2071" w:type="dxa"/>
           </w:tcPr>
           <w:p>
             <w:pPr>
@@ -5375,28 +5373,28 @@
       <w:tr>
         <w:tc>
           <w:tcPr>
-            <w:tcW w:w="1555" w:type="dxa"/>
-          </w:tcPr>
-          <w:p>
-            <w:pPr>
-              <w:rPr>
-                <w:sz w:val="24"/>
-                <w:szCs w:val="24"/>
-              </w:rPr>
-            </w:pPr>
-            <w:r>
-              <w:rPr>
-                <w:sz w:val="24"/>
-                <w:szCs w:val="24"/>
-              </w:rPr>
-              <w:t>p</w:t>
-            </w:r>
-            <w:r>
-              <w:rPr>
-                <w:sz w:val="24"/>
-                <w:szCs w:val="24"/>
-              </w:rPr>
-              <w:t>roject_</w:t>
+            <w:tcW w:w="2071" w:type="dxa"/>
+          </w:tcPr>
+          <w:p>
+            <w:pPr>
+              <w:rPr>
+                <w:sz w:val="24"/>
+                <w:szCs w:val="24"/>
+              </w:rPr>
+            </w:pPr>
+            <w:r>
+              <w:rPr>
+                <w:sz w:val="24"/>
+                <w:szCs w:val="24"/>
+              </w:rPr>
+              <w:t>customer</w:t>
+            </w:r>
+            <w:r>
+              <w:rPr>
+                <w:sz w:val="24"/>
+                <w:szCs w:val="24"/>
+              </w:rPr>
+              <w:t>_</w:t>
             </w:r>
             <w:r>
               <w:rPr>
@@ -5483,7 +5481,7 @@
                 <w:sz w:val="24"/>
                 <w:szCs w:val="24"/>
               </w:rPr>
-              <w:t>Referential</w:t>
+              <w:t>Foreign</w:t>
             </w:r>
           </w:p>
         </w:tc>
@@ -5491,7 +5489,7 @@
       <w:tr>
         <w:tc>
           <w:tcPr>
-            <w:tcW w:w="1555" w:type="dxa"/>
+            <w:tcW w:w="2071" w:type="dxa"/>
           </w:tcPr>
           <w:p>
             <w:pPr>
@@ -5593,7 +5591,7 @@
       <w:tr>
         <w:tc>
           <w:tcPr>
-            <w:tcW w:w="1555" w:type="dxa"/>
+            <w:tcW w:w="2071" w:type="dxa"/>
           </w:tcPr>
           <w:p>
             <w:pPr>
@@ -5709,7 +5707,7 @@
       <w:tr>
         <w:tc>
           <w:tcPr>
-            <w:tcW w:w="1555" w:type="dxa"/>
+            <w:tcW w:w="2071" w:type="dxa"/>
           </w:tcPr>
           <w:p>
             <w:pPr>
@@ -5771,115 +5769,6 @@
                 <w:szCs w:val="24"/>
               </w:rPr>
               <w:t>11</w:t>
-            </w:r>
-          </w:p>
-        </w:tc>
-        <w:tc>
-          <w:tcPr>
-            <w:tcW w:w="1543" w:type="dxa"/>
-          </w:tcPr>
-          <w:p>
-            <w:pPr>
-              <w:rPr>
-                <w:sz w:val="24"/>
-                <w:szCs w:val="24"/>
-              </w:rPr>
-            </w:pPr>
-            <w:r>
-              <w:rPr>
-                <w:sz w:val="24"/>
-                <w:szCs w:val="24"/>
-              </w:rPr>
-              <w:t>Yes</w:t>
-            </w:r>
-          </w:p>
-        </w:tc>
-        <w:tc>
-          <w:tcPr>
-            <w:tcW w:w="1473" w:type="dxa"/>
-          </w:tcPr>
-          <w:p>
-            <w:pPr>
-              <w:rPr>
-                <w:sz w:val="24"/>
-                <w:szCs w:val="24"/>
-              </w:rPr>
-            </w:pPr>
-            <w:r>
-              <w:rPr>
-                <w:sz w:val="24"/>
-                <w:szCs w:val="24"/>
-              </w:rPr>
-              <w:t>None</w:t>
-            </w:r>
-          </w:p>
-        </w:tc>
-      </w:tr>
-      <w:tr>
-        <w:tc>
-          <w:tcPr>
-            <w:tcW w:w="1555" w:type="dxa"/>
-          </w:tcPr>
-          <w:p>
-            <w:pPr>
-              <w:rPr>
-                <w:sz w:val="24"/>
-                <w:szCs w:val="24"/>
-              </w:rPr>
-            </w:pPr>
-            <w:r>
-              <w:rPr>
-                <w:sz w:val="24"/>
-                <w:szCs w:val="24"/>
-              </w:rPr>
-              <w:t>d</w:t>
-            </w:r>
-            <w:r>
-              <w:rPr>
-                <w:sz w:val="24"/>
-                <w:szCs w:val="24"/>
-              </w:rPr>
-              <w:t>ate</w:t>
-            </w:r>
-          </w:p>
-        </w:tc>
-        <w:tc>
-          <w:tcPr>
-            <w:tcW w:w="1815" w:type="dxa"/>
-          </w:tcPr>
-          <w:p>
-            <w:pPr>
-              <w:rPr>
-                <w:sz w:val="24"/>
-                <w:szCs w:val="24"/>
-              </w:rPr>
-            </w:pPr>
-            <w:r>
-              <w:rPr>
-                <w:sz w:val="24"/>
-                <w:szCs w:val="24"/>
-              </w:rPr>
-              <w:t>DATE</w:t>
-            </w:r>
-          </w:p>
-        </w:tc>
-        <w:tc>
-          <w:tcPr>
-            <w:tcW w:w="1355" w:type="dxa"/>
-          </w:tcPr>
-          <w:p>
-            <w:pPr>
-              <w:rPr>
-                <w:sz w:val="24"/>
-                <w:szCs w:val="24"/>
-              </w:rPr>
-            </w:pPr>
-            <w:r>
-              <w:rPr>
-                <w:sz w:val="24"/>
-                <w:szCs w:val="24"/>
-              </w:rPr>
-              <w:t>20</w:t>
             </w:r>
           </w:p>
         </w:tc>
@@ -5925,7 +5814,10 @@
         </w:tc>
       </w:tr>
     </w:tbl>
-    <w:p/>
+    <w:p>
+      <w:bookmarkStart w:id="0" w:name="_GoBack"/>
+      <w:bookmarkEnd w:id="0"/>
+    </w:p>
     <w:sectPr>
       <w:pgSz w:w="11906" w:h="16838"/>
       <w:pgMar w:top="1417" w:right="1417" w:bottom="1417" w:left="1417" w:header="708" w:footer="708" w:gutter="0"/>

</xml_diff>